<commit_message>
Test verslag af, reserveren aangepast
</commit_message>
<xml_diff>
--- a/Documentatie/Testverslag.docx
+++ b/Documentatie/Testverslag.docx
@@ -4,13 +4,6 @@
   <w:body>
     <w:sdt>
       <w:sdtPr>
-        <w:id w:val="262382438"/>
-        <w:docPartObj>
-          <w:docPartGallery w:val="Table of Contents"/>
-          <w:docPartUnique/>
-        </w:docPartObj>
-      </w:sdtPr>
-      <w:sdtEndPr>
         <w:rPr>
           <w:rFonts w:asciiTheme="minorHAnsi" w:eastAsiaTheme="minorHAnsi" w:hAnsiTheme="minorHAnsi" w:cstheme="minorBidi"/>
           <w:b w:val="0"/>
@@ -19,7 +12,12 @@
           <w:sz w:val="22"/>
           <w:szCs w:val="22"/>
         </w:rPr>
-      </w:sdtEndPr>
+        <w:id w:val="262382438"/>
+        <w:docPartObj>
+          <w:docPartGallery w:val="Table of Contents"/>
+          <w:docPartUnique/>
+        </w:docPartObj>
+      </w:sdtPr>
       <w:sdtContent>
         <w:p>
           <w:pPr>
@@ -927,7 +925,7 @@
     </w:p>
     <w:tbl>
       <w:tblPr>
-        <w:tblStyle w:val="Gemiddeldearcering2-accent1"/>
+        <w:tblStyle w:val="Gemiddeldearcering2-accent11"/>
         <w:tblW w:w="0" w:type="auto"/>
         <w:tblLook w:val="04A0"/>
       </w:tblPr>
@@ -1347,7 +1345,7 @@
     </w:p>
     <w:tbl>
       <w:tblPr>
-        <w:tblStyle w:val="Gemiddeldearcering2-accent1"/>
+        <w:tblStyle w:val="Gemiddeldearcering2-accent11"/>
         <w:tblW w:w="0" w:type="auto"/>
         <w:tblLook w:val="04A0"/>
       </w:tblPr>
@@ -1766,7 +1764,7 @@
     </w:p>
     <w:tbl>
       <w:tblPr>
-        <w:tblStyle w:val="Gemiddeldearcering2-accent1"/>
+        <w:tblStyle w:val="Gemiddeldearcering2-accent11"/>
         <w:tblW w:w="0" w:type="auto"/>
         <w:tblLook w:val="04A0"/>
       </w:tblPr>
@@ -2183,7 +2181,7 @@
     </w:p>
     <w:tbl>
       <w:tblPr>
-        <w:tblStyle w:val="Gemiddeldearcering2-accent1"/>
+        <w:tblStyle w:val="Gemiddeldearcering2-accent11"/>
         <w:tblW w:w="0" w:type="auto"/>
         <w:tblLook w:val="04A0"/>
       </w:tblPr>
@@ -2366,7 +2364,7 @@
     </w:p>
     <w:tbl>
       <w:tblPr>
-        <w:tblStyle w:val="Gemiddeldearcering2-accent1"/>
+        <w:tblStyle w:val="Gemiddeldearcering2-accent11"/>
         <w:tblW w:w="0" w:type="auto"/>
         <w:tblLook w:val="04A0"/>
       </w:tblPr>
@@ -2631,30 +2629,10 @@
       </w:r>
     </w:p>
     <w:p>
-      <w:pPr>
-        <w:rPr>
-          <w:sz w:val="44"/>
-          <w:szCs w:val="44"/>
-        </w:rPr>
-      </w:pPr>
       <w:r>
-        <w:rPr>
-          <w:color w:val="FF0000"/>
-          <w:sz w:val="44"/>
-          <w:szCs w:val="44"/>
-          <w:highlight w:val="yellow"/>
-        </w:rPr>
-        <w:t>CONTROLEREN OF VERZENDEN E MAIL WERKT!</w:t>
-      </w:r>
-      <w:r>
-        <w:rPr>
-          <w:sz w:val="44"/>
-          <w:szCs w:val="44"/>
-        </w:rPr>
-        <w:t xml:space="preserve"> </w:t>
+        <w:t>Als u alle informatie hebt op gegeven dan word dit bij ons opgeslagen in een Database die we kunnen terug vinden. U word verder gestuurd naar een pagina die u een bevestiging geeft. Hier kunt u gewoon weer over de gehele website surfen.</w:t>
       </w:r>
     </w:p>
-    <w:p/>
     <w:p/>
     <w:p>
       <w:pPr>
@@ -2709,7 +2687,7 @@
     </w:p>
     <w:tbl>
       <w:tblPr>
-        <w:tblStyle w:val="Gemiddeldearcering2-accent1"/>
+        <w:tblStyle w:val="Gemiddeldearcering2-accent11"/>
         <w:tblW w:w="0" w:type="auto"/>
         <w:tblLook w:val="04A0"/>
       </w:tblPr>
@@ -3138,7 +3116,7 @@
     </w:p>
     <w:tbl>
       <w:tblPr>
-        <w:tblStyle w:val="Gemiddeldearcering2-accent1"/>
+        <w:tblStyle w:val="Gemiddeldearcering2-accent11"/>
         <w:tblW w:w="0" w:type="auto"/>
         <w:tblLook w:val="04A0"/>
       </w:tblPr>
@@ -3570,7 +3548,6 @@
             <w:tcW w:w="1842" w:type="dxa"/>
             <w:tcBorders>
               <w:top w:val="single" w:sz="18" w:space="0" w:color="auto"/>
-              <w:bottom w:val="nil"/>
             </w:tcBorders>
           </w:tcPr>
           <w:p>
@@ -3663,7 +3640,6 @@
             <w:tcW w:w="1842" w:type="dxa"/>
             <w:tcBorders>
               <w:top w:val="nil"/>
-              <w:bottom w:val="nil"/>
             </w:tcBorders>
           </w:tcPr>
           <w:p>
@@ -3762,7 +3738,6 @@
             <w:tcW w:w="1842" w:type="dxa"/>
             <w:tcBorders>
               <w:top w:val="nil"/>
-              <w:bottom w:val="nil"/>
             </w:tcBorders>
           </w:tcPr>
           <w:p/>
@@ -3927,10 +3902,465 @@
       </w:tr>
     </w:tbl>
     <w:p/>
+    <w:p>
+      <w:r>
+        <w:br w:type="page"/>
+      </w:r>
+    </w:p>
+    <w:p>
+      <w:pPr>
+        <w:pStyle w:val="Kop1"/>
+        <w:rPr>
+          <w:sz w:val="44"/>
+          <w:szCs w:val="44"/>
+        </w:rPr>
+      </w:pPr>
+      <w:r>
+        <w:rPr>
+          <w:sz w:val="44"/>
+          <w:szCs w:val="44"/>
+        </w:rPr>
+        <w:lastRenderedPageBreak/>
+        <w:t>Screenshots</w:t>
+      </w:r>
+    </w:p>
+    <w:p>
+      <w:pPr>
+        <w:pStyle w:val="Kop2"/>
+      </w:pPr>
+      <w:proofErr w:type="spellStart"/>
+      <w:r>
+        <w:t>Index.php</w:t>
+      </w:r>
+      <w:proofErr w:type="spellEnd"/>
+    </w:p>
+    <w:p>
+      <w:r>
+        <w:rPr>
+          <w:noProof/>
+          <w:lang w:eastAsia="nl-NL"/>
+        </w:rPr>
+        <w:drawing>
+          <wp:inline distT="0" distB="0" distL="0" distR="0">
+            <wp:extent cx="5762625" cy="2676525"/>
+            <wp:effectExtent l="19050" t="0" r="9525" b="0"/>
+            <wp:docPr id="2" name="Afbeelding 1"/>
+            <wp:cNvGraphicFramePr>
+              <a:graphicFrameLocks xmlns:a="http://schemas.openxmlformats.org/drawingml/2006/main" noChangeAspect="1"/>
+            </wp:cNvGraphicFramePr>
+            <a:graphic xmlns:a="http://schemas.openxmlformats.org/drawingml/2006/main">
+              <a:graphicData uri="http://schemas.openxmlformats.org/drawingml/2006/picture">
+                <pic:pic xmlns:pic="http://schemas.openxmlformats.org/drawingml/2006/picture">
+                  <pic:nvPicPr>
+                    <pic:cNvPr id="0" name="Picture 1"/>
+                    <pic:cNvPicPr>
+                      <a:picLocks noChangeAspect="1" noChangeArrowheads="1"/>
+                    </pic:cNvPicPr>
+                  </pic:nvPicPr>
+                  <pic:blipFill>
+                    <a:blip r:embed="rId7" cstate="print"/>
+                    <a:srcRect t="11176" b="6176"/>
+                    <a:stretch>
+                      <a:fillRect/>
+                    </a:stretch>
+                  </pic:blipFill>
+                  <pic:spPr bwMode="auto">
+                    <a:xfrm>
+                      <a:off x="0" y="0"/>
+                      <a:ext cx="5762625" cy="2676525"/>
+                    </a:xfrm>
+                    <a:prstGeom prst="rect">
+                      <a:avLst/>
+                    </a:prstGeom>
+                    <a:noFill/>
+                    <a:ln w="9525">
+                      <a:noFill/>
+                      <a:miter lim="800000"/>
+                      <a:headEnd/>
+                      <a:tailEnd/>
+                    </a:ln>
+                  </pic:spPr>
+                </pic:pic>
+              </a:graphicData>
+            </a:graphic>
+          </wp:inline>
+        </w:drawing>
+      </w:r>
+    </w:p>
+    <w:p>
+      <w:pPr>
+        <w:pStyle w:val="Kop2"/>
+      </w:pPr>
+    </w:p>
+    <w:p>
+      <w:pPr>
+        <w:pStyle w:val="Kop2"/>
+      </w:pPr>
+    </w:p>
+    <w:p>
+      <w:pPr>
+        <w:pStyle w:val="Kop2"/>
+      </w:pPr>
+    </w:p>
+    <w:p>
+      <w:pPr>
+        <w:pStyle w:val="Kop2"/>
+      </w:pPr>
+      <w:proofErr w:type="spellStart"/>
+      <w:r>
+        <w:t>Restaurant.php</w:t>
+      </w:r>
+      <w:proofErr w:type="spellEnd"/>
+    </w:p>
+    <w:p>
+      <w:r>
+        <w:rPr>
+          <w:noProof/>
+          <w:lang w:eastAsia="nl-NL"/>
+        </w:rPr>
+        <w:drawing>
+          <wp:inline distT="0" distB="0" distL="0" distR="0">
+            <wp:extent cx="5705475" cy="2714625"/>
+            <wp:effectExtent l="19050" t="0" r="9525" b="0"/>
+            <wp:docPr id="4" name="Afbeelding 4"/>
+            <wp:cNvGraphicFramePr>
+              <a:graphicFrameLocks xmlns:a="http://schemas.openxmlformats.org/drawingml/2006/main" noChangeAspect="1"/>
+            </wp:cNvGraphicFramePr>
+            <a:graphic xmlns:a="http://schemas.openxmlformats.org/drawingml/2006/main">
+              <a:graphicData uri="http://schemas.openxmlformats.org/drawingml/2006/picture">
+                <pic:pic xmlns:pic="http://schemas.openxmlformats.org/drawingml/2006/picture">
+                  <pic:nvPicPr>
+                    <pic:cNvPr id="0" name="Picture 4"/>
+                    <pic:cNvPicPr>
+                      <a:picLocks noChangeAspect="1" noChangeArrowheads="1"/>
+                    </pic:cNvPicPr>
+                  </pic:nvPicPr>
+                  <pic:blipFill>
+                    <a:blip r:embed="rId8" cstate="print"/>
+                    <a:srcRect t="10882" r="992" b="5294"/>
+                    <a:stretch>
+                      <a:fillRect/>
+                    </a:stretch>
+                  </pic:blipFill>
+                  <pic:spPr bwMode="auto">
+                    <a:xfrm>
+                      <a:off x="0" y="0"/>
+                      <a:ext cx="5705475" cy="2714625"/>
+                    </a:xfrm>
+                    <a:prstGeom prst="rect">
+                      <a:avLst/>
+                    </a:prstGeom>
+                    <a:noFill/>
+                    <a:ln w="9525">
+                      <a:noFill/>
+                      <a:miter lim="800000"/>
+                      <a:headEnd/>
+                      <a:tailEnd/>
+                    </a:ln>
+                  </pic:spPr>
+                </pic:pic>
+              </a:graphicData>
+            </a:graphic>
+          </wp:inline>
+        </w:drawing>
+      </w:r>
+    </w:p>
+    <w:p>
+      <w:pPr>
+        <w:pStyle w:val="Kop3"/>
+      </w:pPr>
+      <w:r>
+        <w:lastRenderedPageBreak/>
+        <w:t>Restaurant_</w:t>
+      </w:r>
+      <w:proofErr w:type="spellStart"/>
+      <w:r>
+        <w:t>menu.php</w:t>
+      </w:r>
+      <w:proofErr w:type="spellEnd"/>
+    </w:p>
+    <w:p>
+      <w:r>
+        <w:rPr>
+          <w:noProof/>
+          <w:lang w:eastAsia="nl-NL"/>
+        </w:rPr>
+        <w:drawing>
+          <wp:inline distT="0" distB="0" distL="0" distR="0">
+            <wp:extent cx="5667375" cy="2714625"/>
+            <wp:effectExtent l="19050" t="0" r="9525" b="0"/>
+            <wp:docPr id="7" name="Afbeelding 7"/>
+            <wp:cNvGraphicFramePr>
+              <a:graphicFrameLocks xmlns:a="http://schemas.openxmlformats.org/drawingml/2006/main" noChangeAspect="1"/>
+            </wp:cNvGraphicFramePr>
+            <a:graphic xmlns:a="http://schemas.openxmlformats.org/drawingml/2006/main">
+              <a:graphicData uri="http://schemas.openxmlformats.org/drawingml/2006/picture">
+                <pic:pic xmlns:pic="http://schemas.openxmlformats.org/drawingml/2006/picture">
+                  <pic:nvPicPr>
+                    <pic:cNvPr id="0" name="Picture 7"/>
+                    <pic:cNvPicPr>
+                      <a:picLocks noChangeAspect="1" noChangeArrowheads="1"/>
+                    </pic:cNvPicPr>
+                  </pic:nvPicPr>
+                  <pic:blipFill>
+                    <a:blip r:embed="rId9" cstate="print"/>
+                    <a:srcRect t="11176" r="1653" b="5000"/>
+                    <a:stretch>
+                      <a:fillRect/>
+                    </a:stretch>
+                  </pic:blipFill>
+                  <pic:spPr bwMode="auto">
+                    <a:xfrm>
+                      <a:off x="0" y="0"/>
+                      <a:ext cx="5667375" cy="2714625"/>
+                    </a:xfrm>
+                    <a:prstGeom prst="rect">
+                      <a:avLst/>
+                    </a:prstGeom>
+                    <a:noFill/>
+                    <a:ln w="9525">
+                      <a:noFill/>
+                      <a:miter lim="800000"/>
+                      <a:headEnd/>
+                      <a:tailEnd/>
+                    </a:ln>
+                  </pic:spPr>
+                </pic:pic>
+              </a:graphicData>
+            </a:graphic>
+          </wp:inline>
+        </w:drawing>
+      </w:r>
+    </w:p>
+    <w:p>
+      <w:pPr>
+        <w:pStyle w:val="Kop3"/>
+      </w:pPr>
+      <w:r>
+        <w:t>Restaurant_</w:t>
+      </w:r>
+      <w:proofErr w:type="spellStart"/>
+      <w:r>
+        <w:t>reserveren.php</w:t>
+      </w:r>
+      <w:proofErr w:type="spellEnd"/>
+    </w:p>
+    <w:p>
+      <w:pPr>
+        <w:rPr>
+          <w:b/>
+        </w:rPr>
+      </w:pPr>
+      <w:r>
+        <w:rPr>
+          <w:b/>
+          <w:noProof/>
+          <w:lang w:eastAsia="nl-NL"/>
+        </w:rPr>
+        <w:drawing>
+          <wp:inline distT="0" distB="0" distL="0" distR="0">
+            <wp:extent cx="5667375" cy="2724150"/>
+            <wp:effectExtent l="19050" t="0" r="9525" b="0"/>
+            <wp:docPr id="13" name="Afbeelding 13"/>
+            <wp:cNvGraphicFramePr>
+              <a:graphicFrameLocks xmlns:a="http://schemas.openxmlformats.org/drawingml/2006/main" noChangeAspect="1"/>
+            </wp:cNvGraphicFramePr>
+            <a:graphic xmlns:a="http://schemas.openxmlformats.org/drawingml/2006/main">
+              <a:graphicData uri="http://schemas.openxmlformats.org/drawingml/2006/picture">
+                <pic:pic xmlns:pic="http://schemas.openxmlformats.org/drawingml/2006/picture">
+                  <pic:nvPicPr>
+                    <pic:cNvPr id="0" name="Picture 13"/>
+                    <pic:cNvPicPr>
+                      <a:picLocks noChangeAspect="1" noChangeArrowheads="1"/>
+                    </pic:cNvPicPr>
+                  </pic:nvPicPr>
+                  <pic:blipFill>
+                    <a:blip r:embed="rId10" cstate="print"/>
+                    <a:srcRect t="10588" r="1653" b="5294"/>
+                    <a:stretch>
+                      <a:fillRect/>
+                    </a:stretch>
+                  </pic:blipFill>
+                  <pic:spPr bwMode="auto">
+                    <a:xfrm>
+                      <a:off x="0" y="0"/>
+                      <a:ext cx="5667375" cy="2724150"/>
+                    </a:xfrm>
+                    <a:prstGeom prst="rect">
+                      <a:avLst/>
+                    </a:prstGeom>
+                    <a:noFill/>
+                    <a:ln w="9525">
+                      <a:noFill/>
+                      <a:miter lim="800000"/>
+                      <a:headEnd/>
+                      <a:tailEnd/>
+                    </a:ln>
+                  </pic:spPr>
+                </pic:pic>
+              </a:graphicData>
+            </a:graphic>
+          </wp:inline>
+        </w:drawing>
+      </w:r>
+    </w:p>
+    <w:p>
+      <w:pPr>
+        <w:rPr>
+          <w:rFonts w:asciiTheme="majorHAnsi" w:eastAsiaTheme="majorEastAsia" w:hAnsiTheme="majorHAnsi" w:cstheme="majorBidi"/>
+          <w:b/>
+          <w:bCs/>
+          <w:color w:val="4F81BD" w:themeColor="accent1"/>
+          <w:sz w:val="26"/>
+          <w:szCs w:val="26"/>
+        </w:rPr>
+      </w:pPr>
+      <w:r>
+        <w:br w:type="page"/>
+      </w:r>
+    </w:p>
+    <w:p>
+      <w:pPr>
+        <w:pStyle w:val="Kop2"/>
+      </w:pPr>
+      <w:proofErr w:type="spellStart"/>
+      <w:r>
+        <w:lastRenderedPageBreak/>
+        <w:t>Uitgaan.php</w:t>
+      </w:r>
+      <w:proofErr w:type="spellEnd"/>
+    </w:p>
+    <w:p>
+      <w:r>
+        <w:t>Voor animaties:</w:t>
+      </w:r>
+    </w:p>
+    <w:p>
+      <w:r>
+        <w:rPr>
+          <w:noProof/>
+          <w:lang w:eastAsia="nl-NL"/>
+        </w:rPr>
+        <w:drawing>
+          <wp:inline distT="0" distB="0" distL="0" distR="0">
+            <wp:extent cx="5657850" cy="2724150"/>
+            <wp:effectExtent l="19050" t="0" r="0" b="0"/>
+            <wp:docPr id="16" name="Afbeelding 16"/>
+            <wp:cNvGraphicFramePr>
+              <a:graphicFrameLocks xmlns:a="http://schemas.openxmlformats.org/drawingml/2006/main" noChangeAspect="1"/>
+            </wp:cNvGraphicFramePr>
+            <a:graphic xmlns:a="http://schemas.openxmlformats.org/drawingml/2006/main">
+              <a:graphicData uri="http://schemas.openxmlformats.org/drawingml/2006/picture">
+                <pic:pic xmlns:pic="http://schemas.openxmlformats.org/drawingml/2006/picture">
+                  <pic:nvPicPr>
+                    <pic:cNvPr id="0" name="Picture 16"/>
+                    <pic:cNvPicPr>
+                      <a:picLocks noChangeAspect="1" noChangeArrowheads="1"/>
+                    </pic:cNvPicPr>
+                  </pic:nvPicPr>
+                  <pic:blipFill>
+                    <a:blip r:embed="rId11" cstate="print"/>
+                    <a:srcRect t="10588" r="1775" b="5294"/>
+                    <a:stretch>
+                      <a:fillRect/>
+                    </a:stretch>
+                  </pic:blipFill>
+                  <pic:spPr bwMode="auto">
+                    <a:xfrm>
+                      <a:off x="0" y="0"/>
+                      <a:ext cx="5657850" cy="2724150"/>
+                    </a:xfrm>
+                    <a:prstGeom prst="rect">
+                      <a:avLst/>
+                    </a:prstGeom>
+                    <a:noFill/>
+                    <a:ln w="9525">
+                      <a:noFill/>
+                      <a:miter lim="800000"/>
+                      <a:headEnd/>
+                      <a:tailEnd/>
+                    </a:ln>
+                  </pic:spPr>
+                </pic:pic>
+              </a:graphicData>
+            </a:graphic>
+          </wp:inline>
+        </w:drawing>
+      </w:r>
+    </w:p>
+    <w:p>
+      <w:r>
+        <w:t xml:space="preserve">Na animaties: </w:t>
+      </w:r>
+    </w:p>
+    <w:p>
+      <w:r>
+        <w:rPr>
+          <w:noProof/>
+          <w:lang w:eastAsia="nl-NL"/>
+        </w:rPr>
+        <w:drawing>
+          <wp:inline distT="0" distB="0" distL="0" distR="0">
+            <wp:extent cx="5657850" cy="2695575"/>
+            <wp:effectExtent l="19050" t="0" r="0" b="0"/>
+            <wp:docPr id="19" name="Afbeelding 19"/>
+            <wp:cNvGraphicFramePr>
+              <a:graphicFrameLocks xmlns:a="http://schemas.openxmlformats.org/drawingml/2006/main" noChangeAspect="1"/>
+            </wp:cNvGraphicFramePr>
+            <a:graphic xmlns:a="http://schemas.openxmlformats.org/drawingml/2006/main">
+              <a:graphicData uri="http://schemas.openxmlformats.org/drawingml/2006/picture">
+                <pic:pic xmlns:pic="http://schemas.openxmlformats.org/drawingml/2006/picture">
+                  <pic:nvPicPr>
+                    <pic:cNvPr id="0" name="Picture 19"/>
+                    <pic:cNvPicPr>
+                      <a:picLocks noChangeAspect="1" noChangeArrowheads="1"/>
+                    </pic:cNvPicPr>
+                  </pic:nvPicPr>
+                  <pic:blipFill>
+                    <a:blip r:embed="rId12" cstate="print"/>
+                    <a:srcRect t="10588" r="1818" b="6176"/>
+                    <a:stretch>
+                      <a:fillRect/>
+                    </a:stretch>
+                  </pic:blipFill>
+                  <pic:spPr bwMode="auto">
+                    <a:xfrm>
+                      <a:off x="0" y="0"/>
+                      <a:ext cx="5657850" cy="2695575"/>
+                    </a:xfrm>
+                    <a:prstGeom prst="rect">
+                      <a:avLst/>
+                    </a:prstGeom>
+                    <a:noFill/>
+                    <a:ln w="9525">
+                      <a:noFill/>
+                      <a:miter lim="800000"/>
+                      <a:headEnd/>
+                      <a:tailEnd/>
+                    </a:ln>
+                  </pic:spPr>
+                </pic:pic>
+              </a:graphicData>
+            </a:graphic>
+          </wp:inline>
+        </w:drawing>
+      </w:r>
+    </w:p>
+    <w:p>
+      <w:pPr>
+        <w:rPr>
+          <w:rFonts w:asciiTheme="majorHAnsi" w:eastAsiaTheme="majorEastAsia" w:hAnsiTheme="majorHAnsi" w:cstheme="majorBidi"/>
+          <w:b/>
+          <w:bCs/>
+          <w:color w:val="4F81BD" w:themeColor="accent1"/>
+          <w:lang w:val="en-US"/>
+        </w:rPr>
+      </w:pPr>
+    </w:p>
     <w:sectPr>
-      <w:headerReference w:type="even" r:id="rId7"/>
-      <w:headerReference w:type="default" r:id="rId8"/>
-      <w:headerReference w:type="first" r:id="rId9"/>
+      <w:headerReference w:type="even" r:id="rId13"/>
+      <w:headerReference w:type="default" r:id="rId14"/>
+      <w:headerReference w:type="first" r:id="rId15"/>
       <w:pgSz w:w="11906" w:h="16838"/>
       <w:pgMar w:top="1417" w:right="1417" w:bottom="1417" w:left="1417" w:header="708" w:footer="708" w:gutter="0"/>
       <w:cols w:space="708"/>
@@ -4023,6 +4453,7 @@
         </v:shapetype>
         <v:shape id="WordPictureWatermark264791329" o:spid="_x0000_s2050" type="#_x0000_t75" style="position:absolute;margin-left:0;margin-top:0;width:453.25pt;height:377.8pt;z-index:-251657216;mso-position-horizontal:center;mso-position-horizontal-relative:margin;mso-position-vertical:center;mso-position-vertical-relative:margin" o:allowincell="f">
           <v:imagedata r:id="rId1" o:title="logoCodeIT" gain="19661f" blacklevel="22938f"/>
+          <w10:wrap anchorx="margin" anchory="margin"/>
         </v:shape>
       </w:pict>
     </w:r>
@@ -4121,6 +4552,7 @@
         </v:shapetype>
         <v:shape id="WordPictureWatermark264791330" o:spid="_x0000_s2051" type="#_x0000_t75" style="position:absolute;margin-left:0;margin-top:0;width:453.25pt;height:377.8pt;z-index:-251656192;mso-position-horizontal:center;mso-position-horizontal-relative:margin;mso-position-vertical:center;mso-position-vertical-relative:margin" o:allowincell="f">
           <v:imagedata r:id="rId2" o:title="logoCodeIT" gain="19661f" blacklevel="22938f"/>
+          <w10:wrap anchorx="margin" anchory="margin"/>
         </v:shape>
       </w:pict>
     </w:r>
@@ -4161,6 +4593,7 @@
         </v:shapetype>
         <v:shape id="WordPictureWatermark264791328" o:spid="_x0000_s2049" type="#_x0000_t75" style="position:absolute;margin-left:0;margin-top:0;width:453.25pt;height:377.8pt;z-index:-251658240;mso-position-horizontal:center;mso-position-horizontal-relative:margin;mso-position-vertical:center;mso-position-vertical-relative:margin" o:allowincell="f">
           <v:imagedata r:id="rId1" o:title="logoCodeIT" gain="19661f" blacklevel="22938f"/>
+          <w10:wrap anchorx="margin" anchory="margin"/>
         </v:shape>
       </w:pict>
     </w:r>
@@ -4538,8 +4971,8 @@
       </w:tblCellMar>
     </w:tblPr>
   </w:style>
-  <w:style w:type="table" w:customStyle="1" w:styleId="Gemiddeldearcering2-accent1">
-    <w:name w:val="Medium Shading 2 Accent 1"/>
+  <w:style w:type="table" w:customStyle="1" w:styleId="Gemiddeldearcering2-accent11">
+    <w:name w:val="Gemiddelde arcering 2 - accent 11"/>
     <w:basedOn w:val="Standaardtabel"/>
     <w:uiPriority w:val="64"/>
     <w:rsid w:val="00316B6E"/>
@@ -5382,7 +5815,7 @@
 </file>
 
 <file path=customXml/itemProps1.xml><?xml version="1.0" encoding="utf-8"?>
-<ds:datastoreItem xmlns:ds="http://schemas.openxmlformats.org/officeDocument/2006/customXml" ds:itemID="{A3CAE842-3990-48CF-B1D5-D11D4E3D0D0D}">
+<ds:datastoreItem xmlns:ds="http://schemas.openxmlformats.org/officeDocument/2006/customXml" ds:itemID="{1C6AE3DE-6393-4417-B1F8-02BA49A5E949}">
   <ds:schemaRefs>
     <ds:schemaRef ds:uri="http://schemas.openxmlformats.org/officeDocument/2006/bibliography"/>
   </ds:schemaRefs>

</xml_diff>